<commit_message>
Modified Skills and moved certificate degrees to Education
</commit_message>
<xml_diff>
--- a/Resume_Akhi Eldho John.docx
+++ b/Resume_Akhi Eldho John.docx
@@ -373,7 +373,7 @@
           <w:sz w:val="22"/>
           <w:szCs w:val="22"/>
         </w:rPr>
-        <w:t>d</w:t>
+        <w:t>D</w:t>
       </w:r>
       <w:r>
         <w:rPr>
@@ -421,7 +421,39 @@
           <w:sz w:val="22"/>
           <w:szCs w:val="22"/>
         </w:rPr>
-        <w:t xml:space="preserve">Programming: Python, SQL, R, </w:t>
+        <w:t>Programming: Python</w:t>
+      </w:r>
+      <w:r>
+        <w:rPr>
+          <w:rFonts w:ascii="Cambria" w:hAnsi="Cambria"/>
+          <w:sz w:val="22"/>
+          <w:szCs w:val="22"/>
+        </w:rPr>
+        <w:t>(Pandas, Scikit-</w:t>
+      </w:r>
+      <w:r>
+        <w:rPr>
+          <w:rFonts w:ascii="Cambria" w:hAnsi="Cambria"/>
+          <w:sz w:val="22"/>
+          <w:szCs w:val="22"/>
+        </w:rPr>
+        <w:t>Learn</w:t>
+      </w:r>
+      <w:r>
+        <w:rPr>
+          <w:rFonts w:ascii="Cambria" w:hAnsi="Cambria"/>
+          <w:sz w:val="22"/>
+          <w:szCs w:val="22"/>
+        </w:rPr>
+        <w:t>)</w:t>
+      </w:r>
+      <w:r>
+        <w:rPr>
+          <w:rFonts w:ascii="Cambria" w:hAnsi="Cambria"/>
+          <w:sz w:val="22"/>
+          <w:szCs w:val="22"/>
+        </w:rPr>
+        <w:t xml:space="preserve">, SQL, R, </w:t>
       </w:r>
       <w:r>
         <w:rPr>
@@ -485,6 +517,14 @@
           <w:sz w:val="22"/>
           <w:szCs w:val="22"/>
         </w:rPr>
+        <w:t xml:space="preserve">Linear and Multiple </w:t>
+      </w:r>
+      <w:r>
+        <w:rPr>
+          <w:rFonts w:ascii="Cambria" w:hAnsi="Cambria"/>
+          <w:sz w:val="22"/>
+          <w:szCs w:val="22"/>
+        </w:rPr>
         <w:t>R</w:t>
       </w:r>
       <w:r>
@@ -614,392 +654,6 @@
           <w:szCs w:val="22"/>
         </w:rPr>
         <w:t xml:space="preserve"> at learning new skills</w:t>
-      </w:r>
-    </w:p>
-    <w:p>
-      <w:pPr>
-        <w:pStyle w:val="Heading1"/>
-        <w:pBdr>
-          <w:bottom w:val="double" w:sz="6" w:space="1" w:color="auto"/>
-        </w:pBdr>
-        <w:spacing w:after="0"/>
-        <w:ind w:left="0" w:right="60" w:firstLine="14"/>
-        <w:rPr>
-          <w:rFonts w:ascii="Cambria" w:hAnsi="Cambria"/>
-          <w:caps/>
-        </w:rPr>
-      </w:pPr>
-      <w:r>
-        <w:rPr>
-          <w:rFonts w:ascii="Cambria" w:hAnsi="Cambria"/>
-          <w:caps/>
-        </w:rPr>
-        <w:t>EXPERIENCE</w:t>
-      </w:r>
-    </w:p>
-    <w:p>
-      <w:pPr>
-        <w:spacing w:after="0"/>
-        <w:ind w:right="60"/>
-        <w:contextualSpacing/>
-        <w:rPr>
-          <w:rFonts w:ascii="Cambria" w:hAnsi="Cambria"/>
-          <w:b/>
-          <w:caps/>
-          <w:w w:val="105"/>
-        </w:rPr>
-      </w:pPr>
-      <w:r>
-        <w:rPr>
-          <w:rFonts w:ascii="Cambria" w:hAnsi="Cambria"/>
-          <w:b/>
-          <w:caps/>
-          <w:w w:val="105"/>
-        </w:rPr>
-        <w:t>SOFTWARE DEVELO</w:t>
-      </w:r>
-      <w:r>
-        <w:rPr>
-          <w:rFonts w:ascii="Cambria" w:hAnsi="Cambria"/>
-          <w:b/>
-          <w:caps/>
-          <w:w w:val="105"/>
-        </w:rPr>
-        <w:t>pment</w:t>
-      </w:r>
-      <w:r>
-        <w:rPr>
-          <w:rFonts w:ascii="Cambria" w:hAnsi="Cambria"/>
-          <w:b/>
-          <w:caps/>
-          <w:w w:val="105"/>
-        </w:rPr>
-        <w:t xml:space="preserve"> INTERN</w:t>
-      </w:r>
-    </w:p>
-    <w:p>
-      <w:pPr>
-        <w:spacing w:before="75"/>
-        <w:ind w:right="60"/>
-        <w:contextualSpacing/>
-        <w:rPr>
-          <w:rFonts w:ascii="Cambria" w:hAnsi="Cambria"/>
-          <w:b/>
-          <w:caps/>
-        </w:rPr>
-      </w:pPr>
-      <w:r>
-        <w:rPr>
-          <w:rFonts w:ascii="Cambria" w:hAnsi="Cambria"/>
-          <w:b/>
-          <w:i/>
-          <w:w w:val="110"/>
-        </w:rPr>
-        <w:t>July</w:t>
-      </w:r>
-      <w:r>
-        <w:rPr>
-          <w:rFonts w:ascii="Cambria" w:hAnsi="Cambria"/>
-          <w:b/>
-          <w:i/>
-          <w:w w:val="110"/>
-        </w:rPr>
-        <w:t xml:space="preserve"> 201</w:t>
-      </w:r>
-      <w:r>
-        <w:rPr>
-          <w:rFonts w:ascii="Cambria" w:hAnsi="Cambria"/>
-          <w:b/>
-          <w:i/>
-          <w:w w:val="110"/>
-        </w:rPr>
-        <w:t>9</w:t>
-      </w:r>
-      <w:r>
-        <w:rPr>
-          <w:rFonts w:ascii="Cambria" w:hAnsi="Cambria"/>
-          <w:b/>
-          <w:i/>
-          <w:w w:val="110"/>
-        </w:rPr>
-        <w:t xml:space="preserve"> </w:t>
-      </w:r>
-      <w:r>
-        <w:rPr>
-          <w:rFonts w:ascii="Cambria" w:hAnsi="Cambria"/>
-          <w:b/>
-          <w:i/>
-          <w:w w:val="110"/>
-        </w:rPr>
-        <w:t>–</w:t>
-      </w:r>
-      <w:r>
-        <w:rPr>
-          <w:rFonts w:ascii="Cambria" w:hAnsi="Cambria"/>
-          <w:b/>
-          <w:i/>
-          <w:w w:val="110"/>
-        </w:rPr>
-        <w:t xml:space="preserve"> </w:t>
-      </w:r>
-      <w:r>
-        <w:rPr>
-          <w:rFonts w:ascii="Cambria" w:hAnsi="Cambria"/>
-          <w:b/>
-          <w:i/>
-          <w:w w:val="110"/>
-        </w:rPr>
-        <w:t>May 2020</w:t>
-      </w:r>
-      <w:r>
-        <w:rPr>
-          <w:rFonts w:ascii="Cambria" w:hAnsi="Cambria"/>
-          <w:b/>
-          <w:i/>
-          <w:w w:val="110"/>
-        </w:rPr>
-        <w:t xml:space="preserve"> | </w:t>
-      </w:r>
-      <w:r>
-        <w:rPr>
-          <w:rFonts w:ascii="Cambria" w:hAnsi="Cambria"/>
-          <w:b/>
-          <w:i/>
-          <w:iCs/>
-          <w:w w:val="110"/>
-        </w:rPr>
-        <w:t>Infineon Technologies India Pvt Ltd, Bangalore</w:t>
-      </w:r>
-    </w:p>
-    <w:p>
-      <w:pPr>
-        <w:pStyle w:val="ListParagraph"/>
-        <w:numPr>
-          <w:ilvl w:val="0"/>
-          <w:numId w:val="10"/>
-        </w:numPr>
-        <w:ind w:left="540" w:right="60"/>
-        <w:contextualSpacing/>
-        <w:rPr>
-          <w:rFonts w:ascii="Cambria" w:hAnsi="Cambria"/>
-        </w:rPr>
-      </w:pPr>
-      <w:r>
-        <w:rPr>
-          <w:rFonts w:ascii="Cambria" w:hAnsi="Cambria"/>
-        </w:rPr>
-        <w:t>Designed</w:t>
-      </w:r>
-      <w:r>
-        <w:rPr>
-          <w:rFonts w:ascii="Cambria" w:hAnsi="Cambria"/>
-        </w:rPr>
-        <w:t xml:space="preserve"> </w:t>
-      </w:r>
-      <w:r>
-        <w:rPr>
-          <w:rFonts w:ascii="Cambria" w:hAnsi="Cambria"/>
-        </w:rPr>
-        <w:t>a</w:t>
-      </w:r>
-      <w:r>
-        <w:rPr>
-          <w:rFonts w:ascii="Cambria" w:hAnsi="Cambria"/>
-        </w:rPr>
-        <w:t xml:space="preserve"> Review </w:t>
-      </w:r>
-      <w:r>
-        <w:rPr>
-          <w:rFonts w:ascii="Cambria" w:hAnsi="Cambria"/>
-        </w:rPr>
-        <w:t>M</w:t>
-      </w:r>
-      <w:r>
-        <w:rPr>
-          <w:rFonts w:ascii="Cambria" w:hAnsi="Cambria"/>
-        </w:rPr>
-        <w:t xml:space="preserve">anagement </w:t>
-      </w:r>
-      <w:r>
-        <w:rPr>
-          <w:rFonts w:ascii="Cambria" w:hAnsi="Cambria"/>
-        </w:rPr>
-        <w:t>S</w:t>
-      </w:r>
-      <w:r>
-        <w:rPr>
-          <w:rFonts w:ascii="Cambria" w:hAnsi="Cambria"/>
-        </w:rPr>
-        <w:t>ystem for automating the research and review process</w:t>
-      </w:r>
-    </w:p>
-    <w:p>
-      <w:pPr>
-        <w:pStyle w:val="ListParagraph"/>
-        <w:numPr>
-          <w:ilvl w:val="0"/>
-          <w:numId w:val="10"/>
-        </w:numPr>
-        <w:ind w:left="540" w:right="60"/>
-        <w:contextualSpacing/>
-        <w:rPr>
-          <w:rFonts w:ascii="Cambria" w:hAnsi="Cambria"/>
-        </w:rPr>
-      </w:pPr>
-      <w:r>
-        <w:rPr>
-          <w:rFonts w:ascii="Cambria" w:hAnsi="Cambria"/>
-        </w:rPr>
-        <w:t>Worked on creating an Email web API</w:t>
-      </w:r>
-    </w:p>
-    <w:p>
-      <w:pPr>
-        <w:pStyle w:val="ListParagraph"/>
-        <w:numPr>
-          <w:ilvl w:val="0"/>
-          <w:numId w:val="10"/>
-        </w:numPr>
-        <w:ind w:left="540" w:right="60"/>
-        <w:contextualSpacing/>
-        <w:rPr>
-          <w:rFonts w:ascii="Cambria" w:hAnsi="Cambria"/>
-        </w:rPr>
-      </w:pPr>
-      <w:r>
-        <w:rPr>
-          <w:rFonts w:ascii="Cambria" w:hAnsi="Cambria"/>
-        </w:rPr>
-        <w:t xml:space="preserve">Applied MVC architecture to </w:t>
-      </w:r>
-      <w:r>
-        <w:rPr>
-          <w:rFonts w:ascii="Cambria" w:hAnsi="Cambria"/>
-        </w:rPr>
-        <w:t>develop</w:t>
-      </w:r>
-      <w:r>
-        <w:rPr>
-          <w:rFonts w:ascii="Cambria" w:hAnsi="Cambria"/>
-        </w:rPr>
-        <w:t xml:space="preserve"> the Review system</w:t>
-      </w:r>
-    </w:p>
-    <w:p>
-      <w:pPr>
-        <w:ind w:right="60"/>
-        <w:contextualSpacing/>
-        <w:rPr>
-          <w:rFonts w:ascii="Cambria" w:hAnsi="Cambria"/>
-          <w:b/>
-          <w:caps/>
-          <w:w w:val="105"/>
-        </w:rPr>
-      </w:pPr>
-      <w:r>
-        <w:rPr>
-          <w:rFonts w:ascii="Cambria" w:hAnsi="Cambria"/>
-          <w:b/>
-          <w:caps/>
-          <w:w w:val="105"/>
-        </w:rPr>
-        <w:t>WordPress Website Developer</w:t>
-      </w:r>
-    </w:p>
-    <w:p>
-      <w:pPr>
-        <w:spacing w:before="75"/>
-        <w:ind w:right="60"/>
-        <w:contextualSpacing/>
-        <w:rPr>
-          <w:rFonts w:ascii="Cambria" w:hAnsi="Cambria"/>
-          <w:b/>
-          <w:caps/>
-        </w:rPr>
-      </w:pPr>
-      <w:r>
-        <w:rPr>
-          <w:rFonts w:ascii="Cambria" w:hAnsi="Cambria"/>
-          <w:b/>
-          <w:i/>
-          <w:w w:val="110"/>
-        </w:rPr>
-        <w:t>2017</w:t>
-      </w:r>
-      <w:r>
-        <w:rPr>
-          <w:rFonts w:ascii="Cambria" w:hAnsi="Cambria"/>
-          <w:b/>
-          <w:i/>
-          <w:w w:val="110"/>
-        </w:rPr>
-        <w:t xml:space="preserve"> – </w:t>
-      </w:r>
-      <w:r>
-        <w:rPr>
-          <w:rFonts w:ascii="Cambria" w:hAnsi="Cambria"/>
-          <w:b/>
-          <w:i/>
-          <w:w w:val="110"/>
-        </w:rPr>
-        <w:t>Present</w:t>
-      </w:r>
-      <w:r>
-        <w:rPr>
-          <w:rFonts w:ascii="Cambria" w:hAnsi="Cambria"/>
-          <w:b/>
-          <w:i/>
-          <w:w w:val="110"/>
-        </w:rPr>
-        <w:t xml:space="preserve"> | </w:t>
-      </w:r>
-      <w:r>
-        <w:rPr>
-          <w:rFonts w:ascii="Cambria" w:hAnsi="Cambria"/>
-          <w:b/>
-          <w:i/>
-          <w:iCs/>
-          <w:w w:val="110"/>
-        </w:rPr>
-        <w:t>Freelancing</w:t>
-      </w:r>
-    </w:p>
-    <w:p>
-      <w:pPr>
-        <w:pStyle w:val="ListParagraph"/>
-        <w:numPr>
-          <w:ilvl w:val="0"/>
-          <w:numId w:val="15"/>
-        </w:numPr>
-        <w:ind w:left="540" w:right="60"/>
-        <w:contextualSpacing/>
-        <w:rPr>
-          <w:rFonts w:ascii="Cambria" w:hAnsi="Cambria"/>
-        </w:rPr>
-      </w:pPr>
-      <w:r>
-        <w:rPr>
-          <w:rFonts w:ascii="Cambria" w:hAnsi="Cambria"/>
-        </w:rPr>
-        <w:t>Designed, implemented</w:t>
-      </w:r>
-      <w:r>
-        <w:rPr>
-          <w:rFonts w:ascii="Cambria" w:hAnsi="Cambria"/>
-        </w:rPr>
-        <w:t>,</w:t>
-      </w:r>
-      <w:r>
-        <w:rPr>
-          <w:rFonts w:ascii="Cambria" w:hAnsi="Cambria"/>
-        </w:rPr>
-        <w:t xml:space="preserve"> and maintained functional websites for</w:t>
-      </w:r>
-      <w:r>
-        <w:rPr>
-          <w:rFonts w:ascii="Cambria" w:hAnsi="Cambria"/>
-        </w:rPr>
-        <w:t xml:space="preserve"> clients using the WordPress creation tool</w:t>
       </w:r>
     </w:p>
     <w:p>
@@ -1043,6 +697,8 @@
           <w:rFonts w:ascii="Cambria" w:hAnsi="Cambria"/>
           <w:b/>
           <w:bCs/>
+          <w:i/>
+          <w:iCs/>
           <w:caps/>
         </w:rPr>
         <w:t>Integrated M. TECH IN Software engineering</w:t>
@@ -1062,14 +718,44 @@
         <w:rPr>
           <w:rFonts w:ascii="Cambria" w:hAnsi="Cambria"/>
           <w:bCs/>
-          <w:i/>
-          <w:iCs/>
           <w:w w:val="110"/>
           <w:szCs w:val="28"/>
         </w:rPr>
-        <w:t>VIT University</w:t>
-      </w:r>
-      <w:r>
+        <w:t xml:space="preserve">VIT University, Vellore, </w:t>
+      </w:r>
+      <w:r>
+        <w:rPr>
+          <w:rFonts w:ascii="Cambria" w:hAnsi="Cambria"/>
+          <w:bCs/>
+          <w:w w:val="110"/>
+          <w:szCs w:val="28"/>
+        </w:rPr>
+        <w:t>Tamil Nadu</w:t>
+      </w:r>
+      <w:r>
+        <w:rPr>
+          <w:rFonts w:ascii="Cambria" w:hAnsi="Cambria"/>
+          <w:bCs/>
+          <w:w w:val="110"/>
+          <w:szCs w:val="28"/>
+        </w:rPr>
+        <w:tab/>
+      </w:r>
+      <w:r>
+        <w:rPr>
+          <w:rFonts w:ascii="Cambria" w:hAnsi="Cambria"/>
+          <w:bCs/>
+          <w:w w:val="110"/>
+          <w:szCs w:val="28"/>
+        </w:rPr>
+        <w:t>2015 – 2020 [CGPA – 8.53]</w:t>
+      </w:r>
+    </w:p>
+    <w:p>
+      <w:pPr>
+        <w:pStyle w:val="ListParagraph"/>
+        <w:ind w:right="60"/>
+        <w:jc w:val="left"/>
         <w:rPr>
           <w:rFonts w:ascii="Cambria" w:hAnsi="Cambria"/>
           <w:bCs/>
@@ -1077,7 +763,461 @@
           <w:w w:val="110"/>
           <w:szCs w:val="28"/>
         </w:rPr>
-        <w:t>, Vellore, 2015 – 2020 [CGPA – 8.53]</w:t>
+      </w:pPr>
+      <w:r>
+        <w:rPr>
+          <w:rFonts w:ascii="Cambria" w:hAnsi="Cambria"/>
+          <w:b/>
+          <w:bCs/>
+          <w:i/>
+          <w:iCs/>
+          <w:caps/>
+        </w:rPr>
+        <w:t>professional certifications</w:t>
+      </w:r>
+      <w:r>
+        <w:rPr>
+          <w:rFonts w:ascii="Cambria" w:hAnsi="Cambria"/>
+          <w:b/>
+          <w:caps/>
+          <w:w w:val="105"/>
+          <w:sz w:val="20"/>
+          <w:szCs w:val="24"/>
+        </w:rPr>
+        <w:t xml:space="preserve"> </w:t>
+      </w:r>
+      <w:r>
+        <w:rPr>
+          <w:rFonts w:ascii="Cambria" w:hAnsi="Cambria"/>
+          <w:b/>
+          <w:caps/>
+          <w:w w:val="105"/>
+          <w:sz w:val="20"/>
+          <w:szCs w:val="24"/>
+        </w:rPr>
+        <w:br/>
+      </w:r>
+      <w:r>
+        <w:rPr>
+          <w:rFonts w:ascii="Cambria" w:hAnsi="Cambria"/>
+        </w:rPr>
+        <w:t xml:space="preserve">Google Data Analytics </w:t>
+      </w:r>
+      <w:r>
+        <w:rPr>
+          <w:rFonts w:ascii="Cambria" w:hAnsi="Cambria"/>
+        </w:rPr>
+        <w:t xml:space="preserve">(2021), </w:t>
+      </w:r>
+      <w:r>
+        <w:rPr>
+          <w:rFonts w:ascii="Cambria" w:hAnsi="Cambria"/>
+        </w:rPr>
+        <w:t xml:space="preserve">IBM Data Analyst </w:t>
+      </w:r>
+      <w:r>
+        <w:rPr>
+          <w:rFonts w:ascii="Cambria" w:hAnsi="Cambria"/>
+        </w:rPr>
+        <w:t>(2022)</w:t>
+      </w:r>
+    </w:p>
+    <w:p>
+      <w:pPr>
+        <w:pStyle w:val="Heading1"/>
+        <w:pBdr>
+          <w:bottom w:val="double" w:sz="6" w:space="1" w:color="auto"/>
+        </w:pBdr>
+        <w:spacing w:after="0"/>
+        <w:ind w:left="0" w:right="60" w:firstLine="14"/>
+        <w:rPr>
+          <w:rFonts w:ascii="Cambria" w:hAnsi="Cambria"/>
+          <w:caps/>
+        </w:rPr>
+      </w:pPr>
+      <w:r>
+        <w:rPr>
+          <w:rFonts w:ascii="Cambria" w:hAnsi="Cambria"/>
+          <w:caps/>
+        </w:rPr>
+        <w:t>EXPERIENCE</w:t>
+      </w:r>
+    </w:p>
+    <w:p>
+      <w:pPr>
+        <w:spacing w:after="0"/>
+        <w:ind w:right="60"/>
+        <w:contextualSpacing/>
+        <w:rPr>
+          <w:rFonts w:ascii="Cambria" w:hAnsi="Cambria"/>
+          <w:b/>
+          <w:i/>
+          <w:iCs/>
+          <w:caps/>
+          <w:w w:val="105"/>
+        </w:rPr>
+      </w:pPr>
+      <w:r>
+        <w:rPr>
+          <w:rFonts w:ascii="Cambria" w:hAnsi="Cambria"/>
+          <w:b/>
+          <w:i/>
+          <w:iCs/>
+          <w:caps/>
+          <w:w w:val="105"/>
+        </w:rPr>
+        <w:t>SOFTWARE DEVELO</w:t>
+      </w:r>
+      <w:r>
+        <w:rPr>
+          <w:rFonts w:ascii="Cambria" w:hAnsi="Cambria"/>
+          <w:b/>
+          <w:i/>
+          <w:iCs/>
+          <w:caps/>
+          <w:w w:val="105"/>
+        </w:rPr>
+        <w:t>pment</w:t>
+      </w:r>
+      <w:r>
+        <w:rPr>
+          <w:rFonts w:ascii="Cambria" w:hAnsi="Cambria"/>
+          <w:b/>
+          <w:i/>
+          <w:iCs/>
+          <w:caps/>
+          <w:w w:val="105"/>
+        </w:rPr>
+        <w:t xml:space="preserve"> INTERN</w:t>
+      </w:r>
+    </w:p>
+    <w:p>
+      <w:pPr>
+        <w:spacing w:before="75"/>
+        <w:ind w:right="60"/>
+        <w:contextualSpacing/>
+        <w:rPr>
+          <w:rFonts w:ascii="Cambria" w:hAnsi="Cambria"/>
+          <w:b/>
+          <w:caps/>
+        </w:rPr>
+      </w:pPr>
+      <w:r>
+        <w:rPr>
+          <w:rFonts w:ascii="Cambria" w:hAnsi="Cambria"/>
+          <w:b/>
+          <w:i/>
+          <w:w w:val="110"/>
+        </w:rPr>
+        <w:t>July</w:t>
+      </w:r>
+      <w:r>
+        <w:rPr>
+          <w:rFonts w:ascii="Cambria" w:hAnsi="Cambria"/>
+          <w:b/>
+          <w:i/>
+          <w:w w:val="110"/>
+        </w:rPr>
+        <w:t xml:space="preserve"> 201</w:t>
+      </w:r>
+      <w:r>
+        <w:rPr>
+          <w:rFonts w:ascii="Cambria" w:hAnsi="Cambria"/>
+          <w:b/>
+          <w:i/>
+          <w:w w:val="110"/>
+        </w:rPr>
+        <w:t>9</w:t>
+      </w:r>
+      <w:r>
+        <w:rPr>
+          <w:rFonts w:ascii="Cambria" w:hAnsi="Cambria"/>
+          <w:b/>
+          <w:i/>
+          <w:w w:val="110"/>
+        </w:rPr>
+        <w:t xml:space="preserve"> </w:t>
+      </w:r>
+      <w:r>
+        <w:rPr>
+          <w:rFonts w:ascii="Cambria" w:hAnsi="Cambria"/>
+          <w:b/>
+          <w:i/>
+          <w:w w:val="110"/>
+        </w:rPr>
+        <w:t>–</w:t>
+      </w:r>
+      <w:r>
+        <w:rPr>
+          <w:rFonts w:ascii="Cambria" w:hAnsi="Cambria"/>
+          <w:b/>
+          <w:i/>
+          <w:w w:val="110"/>
+        </w:rPr>
+        <w:t xml:space="preserve"> </w:t>
+      </w:r>
+      <w:r>
+        <w:rPr>
+          <w:rFonts w:ascii="Cambria" w:hAnsi="Cambria"/>
+          <w:b/>
+          <w:i/>
+          <w:w w:val="110"/>
+        </w:rPr>
+        <w:t>May 2020</w:t>
+      </w:r>
+      <w:r>
+        <w:rPr>
+          <w:rFonts w:ascii="Cambria" w:hAnsi="Cambria"/>
+          <w:b/>
+          <w:i/>
+          <w:w w:val="110"/>
+        </w:rPr>
+        <w:t xml:space="preserve"> | </w:t>
+      </w:r>
+      <w:r>
+        <w:rPr>
+          <w:rFonts w:ascii="Cambria" w:hAnsi="Cambria"/>
+          <w:b/>
+          <w:i/>
+          <w:iCs/>
+          <w:w w:val="110"/>
+        </w:rPr>
+        <w:t>Infineon Technologies India Pvt Ltd, Bangalore</w:t>
+      </w:r>
+    </w:p>
+    <w:p>
+      <w:pPr>
+        <w:pStyle w:val="ListParagraph"/>
+        <w:numPr>
+          <w:ilvl w:val="0"/>
+          <w:numId w:val="10"/>
+        </w:numPr>
+        <w:ind w:left="540" w:right="60"/>
+        <w:contextualSpacing/>
+        <w:rPr>
+          <w:rFonts w:ascii="Cambria" w:hAnsi="Cambria"/>
+        </w:rPr>
+      </w:pPr>
+      <w:r>
+        <w:rPr>
+          <w:rFonts w:ascii="Cambria" w:hAnsi="Cambria"/>
+        </w:rPr>
+        <w:t>Designed</w:t>
+      </w:r>
+      <w:r>
+        <w:rPr>
+          <w:rFonts w:ascii="Cambria" w:hAnsi="Cambria"/>
+        </w:rPr>
+        <w:t xml:space="preserve"> </w:t>
+      </w:r>
+      <w:r>
+        <w:rPr>
+          <w:rFonts w:ascii="Cambria" w:hAnsi="Cambria"/>
+        </w:rPr>
+        <w:t>a</w:t>
+      </w:r>
+      <w:r>
+        <w:rPr>
+          <w:rFonts w:ascii="Cambria" w:hAnsi="Cambria"/>
+        </w:rPr>
+        <w:t xml:space="preserve"> Review </w:t>
+      </w:r>
+      <w:r>
+        <w:rPr>
+          <w:rFonts w:ascii="Cambria" w:hAnsi="Cambria"/>
+        </w:rPr>
+        <w:t>M</w:t>
+      </w:r>
+      <w:r>
+        <w:rPr>
+          <w:rFonts w:ascii="Cambria" w:hAnsi="Cambria"/>
+        </w:rPr>
+        <w:t xml:space="preserve">anagement </w:t>
+      </w:r>
+      <w:r>
+        <w:rPr>
+          <w:rFonts w:ascii="Cambria" w:hAnsi="Cambria"/>
+        </w:rPr>
+        <w:t>S</w:t>
+      </w:r>
+      <w:r>
+        <w:rPr>
+          <w:rFonts w:ascii="Cambria" w:hAnsi="Cambria"/>
+        </w:rPr>
+        <w:t>ystem for automating the research and review process</w:t>
+      </w:r>
+    </w:p>
+    <w:p>
+      <w:pPr>
+        <w:pStyle w:val="ListParagraph"/>
+        <w:numPr>
+          <w:ilvl w:val="0"/>
+          <w:numId w:val="10"/>
+        </w:numPr>
+        <w:ind w:left="540" w:right="60"/>
+        <w:contextualSpacing/>
+        <w:rPr>
+          <w:rFonts w:ascii="Cambria" w:hAnsi="Cambria"/>
+        </w:rPr>
+      </w:pPr>
+      <w:r>
+        <w:rPr>
+          <w:rFonts w:ascii="Cambria" w:hAnsi="Cambria"/>
+        </w:rPr>
+        <w:t>Worked on creating an Email web API</w:t>
+      </w:r>
+    </w:p>
+    <w:p>
+      <w:pPr>
+        <w:pStyle w:val="ListParagraph"/>
+        <w:numPr>
+          <w:ilvl w:val="0"/>
+          <w:numId w:val="10"/>
+        </w:numPr>
+        <w:ind w:left="540" w:right="60"/>
+        <w:contextualSpacing/>
+        <w:rPr>
+          <w:rFonts w:ascii="Cambria" w:hAnsi="Cambria"/>
+        </w:rPr>
+      </w:pPr>
+      <w:r>
+        <w:rPr>
+          <w:rFonts w:ascii="Cambria" w:hAnsi="Cambria"/>
+        </w:rPr>
+        <w:t xml:space="preserve">Applied MVC architecture to </w:t>
+      </w:r>
+      <w:r>
+        <w:rPr>
+          <w:rFonts w:ascii="Cambria" w:hAnsi="Cambria"/>
+        </w:rPr>
+        <w:t>develop</w:t>
+      </w:r>
+      <w:r>
+        <w:rPr>
+          <w:rFonts w:ascii="Cambria" w:hAnsi="Cambria"/>
+        </w:rPr>
+        <w:t xml:space="preserve"> the Review system</w:t>
+      </w:r>
+    </w:p>
+    <w:p>
+      <w:pPr>
+        <w:ind w:right="60"/>
+        <w:contextualSpacing/>
+        <w:rPr>
+          <w:rFonts w:ascii="Cambria" w:hAnsi="Cambria"/>
+          <w:b/>
+          <w:i/>
+          <w:iCs/>
+          <w:caps/>
+          <w:w w:val="105"/>
+        </w:rPr>
+      </w:pPr>
+      <w:r>
+        <w:rPr>
+          <w:rFonts w:ascii="Cambria" w:hAnsi="Cambria"/>
+          <w:b/>
+          <w:i/>
+          <w:iCs/>
+          <w:caps/>
+          <w:w w:val="105"/>
+        </w:rPr>
+        <w:t>WordPress Website Developer</w:t>
+      </w:r>
+    </w:p>
+    <w:p>
+      <w:pPr>
+        <w:spacing w:before="75"/>
+        <w:ind w:right="60"/>
+        <w:contextualSpacing/>
+        <w:rPr>
+          <w:rFonts w:ascii="Cambria" w:hAnsi="Cambria"/>
+          <w:b/>
+          <w:caps/>
+        </w:rPr>
+      </w:pPr>
+      <w:r>
+        <w:rPr>
+          <w:rFonts w:ascii="Cambria" w:hAnsi="Cambria"/>
+          <w:b/>
+          <w:i/>
+          <w:w w:val="110"/>
+        </w:rPr>
+        <w:t>2017</w:t>
+      </w:r>
+      <w:r>
+        <w:rPr>
+          <w:rFonts w:ascii="Cambria" w:hAnsi="Cambria"/>
+          <w:b/>
+          <w:i/>
+          <w:w w:val="110"/>
+        </w:rPr>
+        <w:t xml:space="preserve"> – </w:t>
+      </w:r>
+      <w:r>
+        <w:rPr>
+          <w:rFonts w:ascii="Cambria" w:hAnsi="Cambria"/>
+          <w:b/>
+          <w:i/>
+          <w:w w:val="110"/>
+        </w:rPr>
+        <w:t>Present</w:t>
+      </w:r>
+      <w:r>
+        <w:rPr>
+          <w:rFonts w:ascii="Cambria" w:hAnsi="Cambria"/>
+          <w:b/>
+          <w:i/>
+          <w:w w:val="110"/>
+        </w:rPr>
+        <w:t xml:space="preserve"> | </w:t>
+      </w:r>
+      <w:r>
+        <w:rPr>
+          <w:rFonts w:ascii="Cambria" w:hAnsi="Cambria"/>
+          <w:b/>
+          <w:i/>
+          <w:iCs/>
+          <w:w w:val="110"/>
+        </w:rPr>
+        <w:t>Freelancing</w:t>
+      </w:r>
+    </w:p>
+    <w:p>
+      <w:pPr>
+        <w:pStyle w:val="ListParagraph"/>
+        <w:numPr>
+          <w:ilvl w:val="0"/>
+          <w:numId w:val="15"/>
+        </w:numPr>
+        <w:ind w:left="540" w:right="60"/>
+        <w:contextualSpacing/>
+        <w:rPr>
+          <w:rFonts w:ascii="Cambria" w:hAnsi="Cambria"/>
+        </w:rPr>
+      </w:pPr>
+      <w:r>
+        <w:rPr>
+          <w:rFonts w:ascii="Cambria" w:hAnsi="Cambria"/>
+        </w:rPr>
+        <w:t>Designed, implemented</w:t>
+      </w:r>
+      <w:r>
+        <w:rPr>
+          <w:rFonts w:ascii="Cambria" w:hAnsi="Cambria"/>
+        </w:rPr>
+        <w:t>,</w:t>
+      </w:r>
+      <w:r>
+        <w:rPr>
+          <w:rFonts w:ascii="Cambria" w:hAnsi="Cambria"/>
+        </w:rPr>
+        <w:t xml:space="preserve"> and maintained functional websites for</w:t>
+      </w:r>
+      <w:r>
+        <w:rPr>
+          <w:rFonts w:ascii="Cambria" w:hAnsi="Cambria"/>
+        </w:rPr>
+        <w:t xml:space="preserve"> clients using the WordPress creation tool</w:t>
       </w:r>
     </w:p>
     <w:p>
@@ -1102,69 +1242,12 @@
         </w:rPr>
         <w:t>Certifications</w:t>
       </w:r>
-    </w:p>
-    <w:p>
-      <w:pPr>
-        <w:pStyle w:val="BodyText"/>
-        <w:numPr>
-          <w:ilvl w:val="0"/>
-          <w:numId w:val="15"/>
-        </w:numPr>
-        <w:spacing w:before="0" w:after="0"/>
-        <w:ind w:left="540" w:right="60"/>
-        <w:rPr>
-          <w:rFonts w:ascii="Cambria" w:hAnsi="Cambria"/>
-          <w:sz w:val="22"/>
-          <w:szCs w:val="22"/>
-        </w:rPr>
-      </w:pPr>
-      <w:r>
-        <w:rPr>
-          <w:rFonts w:ascii="Cambria" w:hAnsi="Cambria"/>
-          <w:sz w:val="22"/>
-          <w:szCs w:val="22"/>
-        </w:rPr>
-        <w:t>IBM Data Analyst by Coursera</w:t>
-      </w:r>
-      <w:r>
-        <w:rPr>
-          <w:rFonts w:ascii="Cambria" w:hAnsi="Cambria"/>
-          <w:sz w:val="22"/>
-          <w:szCs w:val="22"/>
-        </w:rPr>
-        <w:t xml:space="preserve"> (2022)</w:t>
-      </w:r>
-    </w:p>
-    <w:p>
-      <w:pPr>
-        <w:pStyle w:val="BodyText"/>
-        <w:numPr>
-          <w:ilvl w:val="0"/>
-          <w:numId w:val="15"/>
-        </w:numPr>
-        <w:spacing w:before="0" w:after="0"/>
-        <w:ind w:left="540" w:right="60"/>
-        <w:rPr>
-          <w:rFonts w:ascii="Cambria" w:hAnsi="Cambria"/>
-          <w:sz w:val="22"/>
-          <w:szCs w:val="22"/>
-        </w:rPr>
-      </w:pPr>
-      <w:r>
-        <w:rPr>
-          <w:rFonts w:ascii="Cambria" w:hAnsi="Cambria"/>
-          <w:sz w:val="22"/>
-          <w:szCs w:val="22"/>
-        </w:rPr>
-        <w:t>Google Data Analytics by Coursera</w:t>
-      </w:r>
-      <w:r>
-        <w:rPr>
-          <w:rFonts w:ascii="Cambria" w:hAnsi="Cambria"/>
-          <w:sz w:val="22"/>
-          <w:szCs w:val="22"/>
-        </w:rPr>
-        <w:t xml:space="preserve"> (2021)</w:t>
+      <w:r>
+        <w:rPr>
+          <w:rFonts w:ascii="Cambria" w:hAnsi="Cambria"/>
+          <w:caps/>
+        </w:rPr>
+        <w:t xml:space="preserve"> and awards</w:t>
       </w:r>
     </w:p>
     <w:p>

</xml_diff>

<commit_message>
Freelancing experience year correction and IBM DS added
</commit_message>
<xml_diff>
--- a/Resume_Akhi Eldho John.docx
+++ b/Resume_Akhi Eldho John.docx
@@ -524,23 +524,7 @@
           <w:sz w:val="22"/>
           <w:szCs w:val="22"/>
         </w:rPr>
-        <w:t xml:space="preserve">Linear and Multiple </w:t>
-      </w:r>
-      <w:r>
-        <w:rPr>
-          <w:rFonts w:ascii="Cambria" w:hAnsi="Cambria"/>
-          <w:sz w:val="22"/>
-          <w:szCs w:val="22"/>
-        </w:rPr>
-        <w:t>R</w:t>
-      </w:r>
-      <w:r>
-        <w:rPr>
-          <w:rFonts w:ascii="Cambria" w:hAnsi="Cambria"/>
-          <w:sz w:val="22"/>
-          <w:szCs w:val="22"/>
-        </w:rPr>
-        <w:t>egressions</w:t>
+        <w:t>Regression, Classification, Clustering</w:t>
       </w:r>
     </w:p>
     <w:p>
@@ -572,15 +556,7 @@
           <w:sz w:val="22"/>
           <w:szCs w:val="22"/>
         </w:rPr>
-        <w:t>d</w:t>
-      </w:r>
-      <w:r>
-        <w:rPr>
-          <w:rFonts w:ascii="Cambria" w:hAnsi="Cambria"/>
-          <w:sz w:val="22"/>
-          <w:szCs w:val="22"/>
-        </w:rPr>
-        <w:t>ata extraction</w:t>
+        <w:t>scraping, Image scraping</w:t>
       </w:r>
     </w:p>
     <w:p>
@@ -828,6 +804,30 @@
         </w:rPr>
         <w:t>(2022)</w:t>
       </w:r>
+      <w:r>
+        <w:rPr>
+          <w:rFonts w:ascii="Cambria" w:hAnsi="Cambria"/>
+        </w:rPr>
+        <w:t>, IBM Data Science</w:t>
+      </w:r>
+      <w:r>
+        <w:rPr>
+          <w:rFonts w:ascii="Cambria" w:hAnsi="Cambria"/>
+        </w:rPr>
+        <w:t>(</w:t>
+      </w:r>
+      <w:r>
+        <w:rPr>
+          <w:rFonts w:ascii="Cambria" w:hAnsi="Cambria"/>
+        </w:rPr>
+        <w:t>In progress</w:t>
+      </w:r>
+      <w:r>
+        <w:rPr>
+          <w:rFonts w:ascii="Cambria" w:hAnsi="Cambria"/>
+        </w:rPr>
+        <w:t>)</w:t>
+      </w:r>
     </w:p>
     <w:p>
       <w:pPr>
@@ -873,13 +873,9 @@
           <w:caps/>
           <w:w w:val="105"/>
         </w:rPr>
-        <w:t>FREELANCING DATA ANALYST AND DEVELOPER</w:t>
-      </w:r>
-    </w:p>
-    <w:p>
-      <w:pPr>
-        <w:ind w:right="60"/>
-        <w:contextualSpacing/>
+        <w:t xml:space="preserve">FREELANCING DATA ANALYST AND </w:t>
+      </w:r>
+      <w:r>
         <w:rPr>
           <w:rFonts w:ascii="Cambria" w:hAnsi="Cambria"/>
           <w:b/>
@@ -888,7 +884,8 @@
           <w:caps/>
           <w:w w:val="105"/>
         </w:rPr>
-      </w:pPr>
+        <w:t xml:space="preserve">web </w:t>
+      </w:r>
       <w:r>
         <w:rPr>
           <w:rFonts w:ascii="Cambria" w:hAnsi="Cambria"/>
@@ -898,7 +895,54 @@
           <w:caps/>
           <w:w w:val="105"/>
         </w:rPr>
-        <w:t>2017 – Present</w:t>
+        <w:t>DEVELOPER</w:t>
+      </w:r>
+    </w:p>
+    <w:p>
+      <w:pPr>
+        <w:ind w:right="60"/>
+        <w:contextualSpacing/>
+        <w:rPr>
+          <w:rFonts w:ascii="Cambria" w:hAnsi="Cambria"/>
+          <w:b/>
+          <w:i/>
+          <w:iCs/>
+          <w:caps/>
+          <w:w w:val="105"/>
+        </w:rPr>
+      </w:pPr>
+      <w:r>
+        <w:rPr>
+          <w:rFonts w:ascii="Cambria" w:hAnsi="Cambria"/>
+          <w:b/>
+          <w:i/>
+          <w:iCs/>
+          <w:caps/>
+          <w:w w:val="105"/>
+        </w:rPr>
+        <w:t>20</w:t>
+      </w:r>
+      <w:r>
+        <w:rPr>
+          <w:rFonts w:ascii="Cambria" w:hAnsi="Cambria"/>
+          <w:b/>
+          <w:i/>
+          <w:iCs/>
+          <w:caps/>
+          <w:w w:val="105"/>
+        </w:rPr>
+        <w:t>20</w:t>
+      </w:r>
+      <w:r>
+        <w:rPr>
+          <w:rFonts w:ascii="Cambria" w:hAnsi="Cambria"/>
+          <w:b/>
+          <w:i/>
+          <w:iCs/>
+          <w:caps/>
+          <w:w w:val="105"/>
+        </w:rPr>
+        <w:t xml:space="preserve"> – Present</w:t>
       </w:r>
     </w:p>
     <w:p>

</xml_diff>

<commit_message>
added visually appealing files
</commit_message>
<xml_diff>
--- a/Resume_Akhi Eldho John.docx
+++ b/Resume_Akhi Eldho John.docx
@@ -962,7 +962,13 @@
         <w:rPr>
           <w:rFonts w:ascii="Cambria" w:hAnsi="Cambria"/>
         </w:rPr>
-        <w:t>Designed, implemented, and maintained functional websites for clients using the WordPress creation tool</w:t>
+        <w:t>Designed, implemented, and maintained functional websites for clients using WordPress</w:t>
+      </w:r>
+      <w:r>
+        <w:rPr>
+          <w:rFonts w:ascii="Cambria" w:hAnsi="Cambria"/>
+        </w:rPr>
+        <w:t>.</w:t>
       </w:r>
     </w:p>
     <w:p>
@@ -982,7 +988,31 @@
         <w:rPr>
           <w:rFonts w:ascii="Cambria" w:hAnsi="Cambria"/>
         </w:rPr>
-        <w:t xml:space="preserve">Drafted Analytic reports and visualizations to the </w:t>
+        <w:t xml:space="preserve">Drafted Analytic reports and visualizations </w:t>
+      </w:r>
+      <w:r>
+        <w:rPr>
+          <w:rFonts w:ascii="Cambria" w:hAnsi="Cambria"/>
+        </w:rPr>
+        <w:t>f</w:t>
+      </w:r>
+      <w:r>
+        <w:rPr>
+          <w:rFonts w:ascii="Cambria" w:hAnsi="Cambria"/>
+        </w:rPr>
+        <w:t>o</w:t>
+      </w:r>
+      <w:r>
+        <w:rPr>
+          <w:rFonts w:ascii="Cambria" w:hAnsi="Cambria"/>
+        </w:rPr>
+        <w:t>r</w:t>
+      </w:r>
+      <w:r>
+        <w:rPr>
+          <w:rFonts w:ascii="Cambria" w:hAnsi="Cambria"/>
+        </w:rPr>
+        <w:t xml:space="preserve"> the </w:t>
       </w:r>
       <w:r>
         <w:rPr>
@@ -1091,7 +1121,19 @@
         <w:rPr>
           <w:rFonts w:ascii="Cambria" w:hAnsi="Cambria"/>
         </w:rPr>
-        <w:t>Worked on creating an Email web API</w:t>
+        <w:t>Worked on ASP.NET and SQL</w:t>
+      </w:r>
+      <w:r>
+        <w:rPr>
+          <w:rFonts w:ascii="Cambria" w:hAnsi="Cambria"/>
+        </w:rPr>
+        <w:t xml:space="preserve"> </w:t>
+      </w:r>
+      <w:r>
+        <w:rPr>
+          <w:rFonts w:ascii="Cambria" w:hAnsi="Cambria"/>
+        </w:rPr>
+        <w:t>to develop the review system.</w:t>
       </w:r>
     </w:p>
     <w:p>
@@ -1111,19 +1153,25 @@
         <w:rPr>
           <w:rFonts w:ascii="Cambria" w:hAnsi="Cambria"/>
         </w:rPr>
-        <w:t xml:space="preserve">Applied MVC architecture to </w:t>
-      </w:r>
-      <w:r>
-        <w:rPr>
-          <w:rFonts w:ascii="Cambria" w:hAnsi="Cambria"/>
-        </w:rPr>
-        <w:t>develop</w:t>
-      </w:r>
-      <w:r>
-        <w:rPr>
-          <w:rFonts w:ascii="Cambria" w:hAnsi="Cambria"/>
-        </w:rPr>
-        <w:t xml:space="preserve"> the Review system</w:t>
+        <w:t xml:space="preserve">Hands-on experience with creating </w:t>
+      </w:r>
+      <w:r>
+        <w:rPr>
+          <w:rFonts w:ascii="Cambria" w:hAnsi="Cambria"/>
+        </w:rPr>
+        <w:t xml:space="preserve">an Email </w:t>
+      </w:r>
+      <w:r>
+        <w:rPr>
+          <w:rFonts w:ascii="Cambria" w:hAnsi="Cambria"/>
+        </w:rPr>
+        <w:t>W</w:t>
+      </w:r>
+      <w:r>
+        <w:rPr>
+          <w:rFonts w:ascii="Cambria" w:hAnsi="Cambria"/>
+        </w:rPr>
+        <w:t>eb API</w:t>
       </w:r>
     </w:p>
     <w:p>

</xml_diff>

<commit_message>
Changed the font color to headings
</commit_message>
<xml_diff>
--- a/Resume_Akhi Eldho John.docx
+++ b/Resume_Akhi Eldho John.docx
@@ -32,6 +32,7 @@
               <w:rPr>
                 <w:rFonts w:ascii="Cambria" w:hAnsi="Cambria"/>
                 <w:b/>
+                <w:color w:val="4BACC6" w:themeColor="accent5"/>
                 <w:sz w:val="48"/>
               </w:rPr>
             </w:pPr>
@@ -39,6 +40,7 @@
               <w:rPr>
                 <w:rFonts w:ascii="Cambria" w:hAnsi="Cambria"/>
                 <w:b/>
+                <w:color w:val="4BACC6" w:themeColor="accent5"/>
                 <w:w w:val="105"/>
                 <w:sz w:val="48"/>
               </w:rPr>
@@ -138,16 +140,22 @@
               <w:jc w:val="right"/>
               <w:rPr>
                 <w:rFonts w:ascii="Cambria" w:hAnsi="Cambria"/>
+                <w:color w:val="000000" w:themeColor="text1"/>
                 <w:w w:val="110"/>
               </w:rPr>
             </w:pPr>
-            <w:r>
-              <w:rPr>
-                <w:rFonts w:ascii="Cambria" w:hAnsi="Cambria"/>
-                <w:w w:val="110"/>
-              </w:rPr>
-              <w:t>linkedin.com/in/akhi-eldho-john</w:t>
-            </w:r>
+            <w:hyperlink r:id="rId5" w:history="1">
+              <w:r>
+                <w:rPr>
+                  <w:rStyle w:val="Hyperlink"/>
+                  <w:rFonts w:ascii="Cambria" w:hAnsi="Cambria"/>
+                  <w:color w:val="000000" w:themeColor="text1"/>
+                  <w:w w:val="110"/>
+                  <w:u w:val="none"/>
+                </w:rPr>
+                <w:t>linkedin.com/in/akhi-eldho-john</w:t>
+              </w:r>
+            </w:hyperlink>
           </w:p>
           <w:p>
             <w:pPr>
@@ -159,38 +167,28 @@
                 <w:w w:val="110"/>
               </w:rPr>
             </w:pPr>
-            <w:r>
-              <w:rPr>
-                <w:rFonts w:ascii="Cambria" w:hAnsi="Cambria"/>
-                <w:w w:val="110"/>
-              </w:rPr>
-              <w:t>credly.com/users/akhi-eldho-john</w:t>
-            </w:r>
-          </w:p>
-          <w:p>
-            <w:pPr>
-              <w:spacing w:before="0" w:after="0"/>
-              <w:ind w:right="60"/>
-              <w:jc w:val="right"/>
-              <w:rPr>
-                <w:rFonts w:ascii="Cambria" w:hAnsi="Cambria"/>
-                <w:w w:val="110"/>
-              </w:rPr>
-            </w:pPr>
-            <w:r>
-              <w:rPr>
-                <w:rFonts w:ascii="Cambria" w:hAnsi="Cambria"/>
-                <w:w w:val="110"/>
-              </w:rPr>
-              <w:t>https://</w:t>
-            </w:r>
-            <w:r>
-              <w:rPr>
-                <w:rFonts w:ascii="Cambria" w:hAnsi="Cambria"/>
-                <w:w w:val="110"/>
-              </w:rPr>
-              <w:t>akhieldhojohn.tech</w:t>
-            </w:r>
+            <w:hyperlink r:id="rId6" w:history="1">
+              <w:r>
+                <w:rPr>
+                  <w:rStyle w:val="Hyperlink"/>
+                  <w:rFonts w:ascii="Cambria" w:hAnsi="Cambria"/>
+                  <w:color w:val="000000" w:themeColor="text1"/>
+                  <w:w w:val="110"/>
+                  <w:u w:val="none"/>
+                </w:rPr>
+                <w:t>https://</w:t>
+              </w:r>
+              <w:r>
+                <w:rPr>
+                  <w:rStyle w:val="Hyperlink"/>
+                  <w:rFonts w:ascii="Cambria" w:hAnsi="Cambria"/>
+                  <w:color w:val="000000" w:themeColor="text1"/>
+                  <w:w w:val="110"/>
+                  <w:u w:val="none"/>
+                </w:rPr>
+                <w:t>akhieldhojohn.tech</w:t>
+              </w:r>
+            </w:hyperlink>
           </w:p>
           <w:p>
             <w:pPr>
@@ -224,12 +222,14 @@
         <w:rPr>
           <w:rFonts w:ascii="Cambria" w:hAnsi="Cambria"/>
           <w:caps/>
+          <w:color w:val="4BACC6" w:themeColor="accent5"/>
         </w:rPr>
       </w:pPr>
       <w:r>
         <w:rPr>
           <w:rFonts w:ascii="Cambria" w:hAnsi="Cambria"/>
           <w:caps/>
+          <w:color w:val="4BACC6" w:themeColor="accent5"/>
         </w:rPr>
         <w:t>PROFESSIONAL SUMMARY</w:t>
       </w:r>
@@ -317,12 +317,14 @@
         <w:rPr>
           <w:rFonts w:ascii="Cambria" w:hAnsi="Cambria"/>
           <w:caps/>
+          <w:color w:val="4BACC6" w:themeColor="accent5"/>
         </w:rPr>
       </w:pPr>
       <w:r>
         <w:rPr>
           <w:rFonts w:ascii="Cambria" w:hAnsi="Cambria"/>
           <w:caps/>
+          <w:color w:val="4BACC6" w:themeColor="accent5"/>
         </w:rPr>
         <w:t>SKILLS</w:t>
       </w:r>
@@ -652,12 +654,14 @@
         <w:rPr>
           <w:rFonts w:ascii="Cambria" w:hAnsi="Cambria"/>
           <w:caps/>
+          <w:color w:val="4BACC6" w:themeColor="accent5"/>
         </w:rPr>
       </w:pPr>
       <w:r>
         <w:rPr>
           <w:rFonts w:ascii="Cambria" w:hAnsi="Cambria"/>
           <w:caps/>
+          <w:color w:val="4BACC6" w:themeColor="accent5"/>
         </w:rPr>
         <w:t>EDUCATION</w:t>
       </w:r>
@@ -840,12 +844,14 @@
         <w:rPr>
           <w:rFonts w:ascii="Cambria" w:hAnsi="Cambria"/>
           <w:caps/>
+          <w:color w:val="4BACC6" w:themeColor="accent5"/>
         </w:rPr>
       </w:pPr>
       <w:r>
         <w:rPr>
           <w:rFonts w:ascii="Cambria" w:hAnsi="Cambria"/>
           <w:caps/>
+          <w:color w:val="4BACC6" w:themeColor="accent5"/>
         </w:rPr>
         <w:t>EXPERIENCE</w:t>
       </w:r>
@@ -1187,12 +1193,14 @@
         <w:rPr>
           <w:rFonts w:ascii="Cambria" w:hAnsi="Cambria"/>
           <w:caps/>
+          <w:color w:val="4BACC6" w:themeColor="accent5"/>
         </w:rPr>
       </w:pPr>
       <w:r>
         <w:rPr>
           <w:rFonts w:ascii="Cambria" w:hAnsi="Cambria"/>
           <w:caps/>
+          <w:color w:val="4BACC6" w:themeColor="accent5"/>
         </w:rPr>
         <w:t>Certifications</w:t>
       </w:r>
@@ -1200,6 +1208,7 @@
         <w:rPr>
           <w:rFonts w:ascii="Cambria" w:hAnsi="Cambria"/>
           <w:caps/>
+          <w:color w:val="4BACC6" w:themeColor="accent5"/>
         </w:rPr>
         <w:t xml:space="preserve"> and awards</w:t>
       </w:r>
@@ -1329,12 +1338,14 @@
         <w:rPr>
           <w:rFonts w:ascii="Cambria" w:hAnsi="Cambria"/>
           <w:caps/>
+          <w:color w:val="4BACC6" w:themeColor="accent5"/>
         </w:rPr>
       </w:pPr>
       <w:r>
         <w:rPr>
           <w:rFonts w:ascii="Cambria" w:hAnsi="Cambria"/>
           <w:caps/>
+          <w:color w:val="4BACC6" w:themeColor="accent5"/>
         </w:rPr>
         <w:t>Projects</w:t>
       </w:r>
@@ -1360,7 +1371,7 @@
           <w:sz w:val="22"/>
           <w:szCs w:val="22"/>
         </w:rPr>
-        <w:t>Analyzing Used Car Sales with Python (2022)</w:t>
+        <w:t>Analyzing Used Car Sales with Python</w:t>
       </w:r>
     </w:p>
     <w:p>
@@ -1392,7 +1403,7 @@
           <w:sz w:val="22"/>
           <w:szCs w:val="22"/>
         </w:rPr>
-        <w:t>(2022)</w:t>
+        <w:t>with Python</w:t>
       </w:r>
     </w:p>
     <w:p>
@@ -1424,23 +1435,7 @@
           <w:sz w:val="22"/>
           <w:szCs w:val="22"/>
         </w:rPr>
-        <w:t xml:space="preserve"> (202</w:t>
-      </w:r>
-      <w:r>
-        <w:rPr>
-          <w:rFonts w:ascii="Cambria" w:hAnsi="Cambria"/>
-          <w:sz w:val="22"/>
-          <w:szCs w:val="22"/>
-        </w:rPr>
-        <w:t>2</w:t>
-      </w:r>
-      <w:r>
-        <w:rPr>
-          <w:rFonts w:ascii="Cambria" w:hAnsi="Cambria"/>
-          <w:sz w:val="22"/>
-          <w:szCs w:val="22"/>
-        </w:rPr>
-        <w:t>)</w:t>
+        <w:t xml:space="preserve"> with Python</w:t>
       </w:r>
     </w:p>
     <w:p>
@@ -1472,23 +1467,7 @@
           <w:sz w:val="22"/>
           <w:szCs w:val="22"/>
         </w:rPr>
-        <w:t>(202</w:t>
-      </w:r>
-      <w:r>
-        <w:rPr>
-          <w:rFonts w:ascii="Cambria" w:hAnsi="Cambria"/>
-          <w:sz w:val="22"/>
-          <w:szCs w:val="22"/>
-        </w:rPr>
-        <w:t>2</w:t>
-      </w:r>
-      <w:r>
-        <w:rPr>
-          <w:rFonts w:ascii="Cambria" w:hAnsi="Cambria"/>
-          <w:sz w:val="22"/>
-          <w:szCs w:val="22"/>
-        </w:rPr>
-        <w:t>)</w:t>
+        <w:t>using Power BI</w:t>
       </w:r>
     </w:p>
     <w:p>
@@ -1512,39 +1491,7 @@
           <w:sz w:val="22"/>
           <w:szCs w:val="22"/>
         </w:rPr>
-        <w:t xml:space="preserve">Bing Image </w:t>
-      </w:r>
-      <w:r>
-        <w:rPr>
-          <w:rFonts w:ascii="Cambria" w:hAnsi="Cambria"/>
-          <w:sz w:val="22"/>
-          <w:szCs w:val="22"/>
-        </w:rPr>
-        <w:t>scraper</w:t>
-      </w:r>
-      <w:r>
-        <w:rPr>
-          <w:rFonts w:ascii="Cambria" w:hAnsi="Cambria"/>
-          <w:sz w:val="22"/>
-          <w:szCs w:val="22"/>
-        </w:rPr>
-        <w:t xml:space="preserve"> </w:t>
-      </w:r>
-      <w:r>
-        <w:rPr>
-          <w:rFonts w:ascii="Cambria" w:hAnsi="Cambria"/>
-          <w:sz w:val="22"/>
-          <w:szCs w:val="22"/>
-        </w:rPr>
-        <w:t>with Python</w:t>
-      </w:r>
-      <w:r>
-        <w:rPr>
-          <w:rFonts w:ascii="Cambria" w:hAnsi="Cambria"/>
-          <w:sz w:val="22"/>
-          <w:szCs w:val="22"/>
-        </w:rPr>
-        <w:t xml:space="preserve"> (2020)</w:t>
+        <w:t>Reducing the Employee Turnover with Python and Power BI</w:t>
       </w:r>
     </w:p>
     <w:p>
@@ -1568,6 +1515,54 @@
           <w:sz w:val="22"/>
           <w:szCs w:val="22"/>
         </w:rPr>
+        <w:t xml:space="preserve">Bing Image </w:t>
+      </w:r>
+      <w:r>
+        <w:rPr>
+          <w:rFonts w:ascii="Cambria" w:hAnsi="Cambria"/>
+          <w:sz w:val="22"/>
+          <w:szCs w:val="22"/>
+        </w:rPr>
+        <w:t>scraper</w:t>
+      </w:r>
+      <w:r>
+        <w:rPr>
+          <w:rFonts w:ascii="Cambria" w:hAnsi="Cambria"/>
+          <w:sz w:val="22"/>
+          <w:szCs w:val="22"/>
+        </w:rPr>
+        <w:t xml:space="preserve"> </w:t>
+      </w:r>
+      <w:r>
+        <w:rPr>
+          <w:rFonts w:ascii="Cambria" w:hAnsi="Cambria"/>
+          <w:sz w:val="22"/>
+          <w:szCs w:val="22"/>
+        </w:rPr>
+        <w:t>with Python</w:t>
+      </w:r>
+    </w:p>
+    <w:p>
+      <w:pPr>
+        <w:pStyle w:val="BodyText"/>
+        <w:numPr>
+          <w:ilvl w:val="0"/>
+          <w:numId w:val="15"/>
+        </w:numPr>
+        <w:spacing w:before="0" w:after="0"/>
+        <w:ind w:left="540" w:right="60"/>
+        <w:rPr>
+          <w:rFonts w:ascii="Cambria" w:hAnsi="Cambria"/>
+          <w:sz w:val="22"/>
+          <w:szCs w:val="22"/>
+        </w:rPr>
+      </w:pPr>
+      <w:r>
+        <w:rPr>
+          <w:rFonts w:ascii="Cambria" w:hAnsi="Cambria"/>
+          <w:sz w:val="22"/>
+          <w:szCs w:val="22"/>
+        </w:rPr>
         <w:t>Movie</w:t>
       </w:r>
       <w:r>
@@ -1585,14 +1580,6 @@
           <w:szCs w:val="22"/>
         </w:rPr>
         <w:t xml:space="preserve"> Correlation with Python</w:t>
-      </w:r>
-      <w:r>
-        <w:rPr>
-          <w:rFonts w:ascii="Cambria" w:hAnsi="Cambria"/>
-          <w:sz w:val="22"/>
-          <w:szCs w:val="22"/>
-        </w:rPr>
-        <w:t xml:space="preserve"> (2021)</w:t>
       </w:r>
     </w:p>
     <w:sectPr>

</xml_diff>

<commit_message>
Added powerbi certification by datacamp
</commit_message>
<xml_diff>
--- a/Resume_Akhi Eldho John.docx
+++ b/Resume_Akhi Eldho John.docx
@@ -1213,118 +1213,156 @@
         <w:t xml:space="preserve"> and awards</w:t>
       </w:r>
     </w:p>
-    <w:p>
-      <w:pPr>
-        <w:pStyle w:val="BodyText"/>
-        <w:numPr>
-          <w:ilvl w:val="0"/>
-          <w:numId w:val="15"/>
-        </w:numPr>
-        <w:spacing w:before="0" w:after="0"/>
-        <w:ind w:left="540" w:right="60"/>
-        <w:rPr>
-          <w:rFonts w:ascii="Cambria" w:hAnsi="Cambria"/>
-          <w:sz w:val="22"/>
-          <w:szCs w:val="22"/>
-        </w:rPr>
-      </w:pPr>
-      <w:r>
-        <w:rPr>
-          <w:rFonts w:ascii="Cambria" w:hAnsi="Cambria"/>
-          <w:sz w:val="22"/>
-          <w:szCs w:val="22"/>
-        </w:rPr>
-        <w:t>SQL (Intermediate) by HackerRank</w:t>
-      </w:r>
-      <w:r>
-        <w:rPr>
-          <w:rFonts w:ascii="Cambria" w:hAnsi="Cambria"/>
-          <w:sz w:val="22"/>
-          <w:szCs w:val="22"/>
-        </w:rPr>
-        <w:t xml:space="preserve"> (2021)</w:t>
-      </w:r>
-    </w:p>
-    <w:p>
-      <w:pPr>
-        <w:pStyle w:val="BodyText"/>
-        <w:numPr>
-          <w:ilvl w:val="0"/>
-          <w:numId w:val="15"/>
-        </w:numPr>
-        <w:spacing w:before="0" w:after="0"/>
-        <w:ind w:left="540" w:right="60"/>
-        <w:rPr>
-          <w:rFonts w:ascii="Cambria" w:hAnsi="Cambria"/>
-          <w:sz w:val="22"/>
-          <w:szCs w:val="22"/>
-        </w:rPr>
-      </w:pPr>
-      <w:r>
-        <w:rPr>
-          <w:rFonts w:ascii="Cambria" w:hAnsi="Cambria"/>
-          <w:sz w:val="22"/>
-          <w:szCs w:val="22"/>
-        </w:rPr>
-        <w:t>Python (</w:t>
-      </w:r>
-      <w:r>
-        <w:rPr>
-          <w:rFonts w:ascii="Cambria" w:hAnsi="Cambria"/>
-          <w:sz w:val="22"/>
-          <w:szCs w:val="22"/>
-        </w:rPr>
-        <w:t>Basic</w:t>
-      </w:r>
-      <w:r>
-        <w:rPr>
-          <w:rFonts w:ascii="Cambria" w:hAnsi="Cambria"/>
-          <w:sz w:val="22"/>
-          <w:szCs w:val="22"/>
-        </w:rPr>
-        <w:t>) by HackerRank</w:t>
-      </w:r>
-    </w:p>
-    <w:p>
-      <w:pPr>
-        <w:pStyle w:val="BodyText"/>
-        <w:numPr>
-          <w:ilvl w:val="0"/>
-          <w:numId w:val="15"/>
-        </w:numPr>
-        <w:spacing w:before="0" w:after="0"/>
-        <w:ind w:left="540" w:right="60"/>
-        <w:rPr>
-          <w:rFonts w:ascii="Cambria" w:hAnsi="Cambria"/>
-          <w:sz w:val="22"/>
-          <w:szCs w:val="22"/>
-        </w:rPr>
-      </w:pPr>
-      <w:r>
-        <w:rPr>
-          <w:rFonts w:ascii="Cambria" w:hAnsi="Cambria"/>
-          <w:sz w:val="22"/>
-          <w:szCs w:val="22"/>
-        </w:rPr>
-        <w:t>Python for Everybody by Cou</w:t>
-      </w:r>
-      <w:r>
-        <w:rPr>
-          <w:rFonts w:ascii="Cambria" w:hAnsi="Cambria"/>
-          <w:sz w:val="22"/>
-          <w:szCs w:val="22"/>
-        </w:rPr>
-        <w:t>r</w:t>
-      </w:r>
-      <w:r>
-        <w:rPr>
-          <w:rFonts w:ascii="Cambria" w:hAnsi="Cambria"/>
-          <w:sz w:val="22"/>
-          <w:szCs w:val="22"/>
-        </w:rPr>
-        <w:t>sera (2020)</w:t>
-      </w:r>
-    </w:p>
+    <w:tbl>
+      <w:tblPr>
+        <w:tblStyle w:val="TableGrid"/>
+        <w:tblW w:w="10620" w:type="dxa"/>
+        <w:tblInd w:w="-90" w:type="dxa"/>
+        <w:tblBorders>
+          <w:top w:val="none" w:sz="0" w:space="0" w:color="auto"/>
+          <w:left w:val="none" w:sz="0" w:space="0" w:color="auto"/>
+          <w:bottom w:val="none" w:sz="0" w:space="0" w:color="auto"/>
+          <w:right w:val="none" w:sz="0" w:space="0" w:color="auto"/>
+          <w:insideH w:val="none" w:sz="0" w:space="0" w:color="auto"/>
+          <w:insideV w:val="none" w:sz="0" w:space="0" w:color="auto"/>
+        </w:tblBorders>
+        <w:tblLook w:val="04A0" w:firstRow="1" w:lastRow="0" w:firstColumn="1" w:lastColumn="0" w:noHBand="0" w:noVBand="1"/>
+      </w:tblPr>
+      <w:tblGrid>
+        <w:gridCol w:w="4995"/>
+        <w:gridCol w:w="5625"/>
+      </w:tblGrid>
+      <w:tr>
+        <w:tc>
+          <w:tcPr>
+            <w:tcW w:w="4995" w:type="dxa"/>
+          </w:tcPr>
+          <w:p>
+            <w:pPr>
+              <w:pStyle w:val="BodyText"/>
+              <w:numPr>
+                <w:ilvl w:val="0"/>
+                <w:numId w:val="15"/>
+              </w:numPr>
+              <w:spacing w:before="0" w:after="0"/>
+              <w:ind w:left="540"/>
+              <w:rPr>
+                <w:rFonts w:asciiTheme="majorHAnsi" w:hAnsiTheme="majorHAnsi"/>
+                <w:sz w:val="22"/>
+                <w:szCs w:val="22"/>
+              </w:rPr>
+            </w:pPr>
+            <w:r>
+              <w:rPr>
+                <w:rFonts w:asciiTheme="majorHAnsi" w:hAnsiTheme="majorHAnsi"/>
+                <w:sz w:val="22"/>
+                <w:szCs w:val="22"/>
+              </w:rPr>
+              <w:t>SQL (Intermediate) by HackerRank</w:t>
+            </w:r>
+          </w:p>
+        </w:tc>
+        <w:tc>
+          <w:tcPr>
+            <w:tcW w:w="5625" w:type="dxa"/>
+          </w:tcPr>
+          <w:p>
+            <w:pPr>
+              <w:pStyle w:val="BodyText"/>
+              <w:numPr>
+                <w:ilvl w:val="0"/>
+                <w:numId w:val="23"/>
+              </w:numPr>
+              <w:spacing w:before="0" w:after="0"/>
+              <w:ind w:left="540"/>
+              <w:rPr>
+                <w:rFonts w:asciiTheme="majorHAnsi" w:hAnsiTheme="majorHAnsi"/>
+                <w:sz w:val="22"/>
+                <w:szCs w:val="22"/>
+              </w:rPr>
+            </w:pPr>
+            <w:r>
+              <w:rPr>
+                <w:rFonts w:asciiTheme="majorHAnsi" w:hAnsiTheme="majorHAnsi"/>
+                <w:sz w:val="22"/>
+                <w:szCs w:val="22"/>
+              </w:rPr>
+              <w:t xml:space="preserve">Data Analyst in Power BI by </w:t>
+            </w:r>
+            <w:proofErr w:type="spellStart"/>
+            <w:r>
+              <w:rPr>
+                <w:rFonts w:asciiTheme="majorHAnsi" w:hAnsiTheme="majorHAnsi"/>
+                <w:sz w:val="22"/>
+                <w:szCs w:val="22"/>
+              </w:rPr>
+              <w:t>DataCamp</w:t>
+            </w:r>
+            <w:proofErr w:type="spellEnd"/>
+          </w:p>
+        </w:tc>
+      </w:tr>
+      <w:tr>
+        <w:tc>
+          <w:tcPr>
+            <w:tcW w:w="4995" w:type="dxa"/>
+          </w:tcPr>
+          <w:p>
+            <w:pPr>
+              <w:pStyle w:val="BodyText"/>
+              <w:numPr>
+                <w:ilvl w:val="0"/>
+                <w:numId w:val="15"/>
+              </w:numPr>
+              <w:spacing w:before="0" w:after="0"/>
+              <w:ind w:left="540"/>
+              <w:rPr>
+                <w:rFonts w:asciiTheme="majorHAnsi" w:hAnsiTheme="majorHAnsi"/>
+                <w:sz w:val="22"/>
+                <w:szCs w:val="22"/>
+              </w:rPr>
+            </w:pPr>
+            <w:r>
+              <w:rPr>
+                <w:rFonts w:asciiTheme="majorHAnsi" w:hAnsiTheme="majorHAnsi"/>
+                <w:sz w:val="22"/>
+                <w:szCs w:val="22"/>
+              </w:rPr>
+              <w:t>Python for Everybody by Coursera</w:t>
+            </w:r>
+          </w:p>
+        </w:tc>
+        <w:tc>
+          <w:tcPr>
+            <w:tcW w:w="5625" w:type="dxa"/>
+          </w:tcPr>
+          <w:p>
+            <w:pPr>
+              <w:pStyle w:val="BodyText"/>
+              <w:numPr>
+                <w:ilvl w:val="0"/>
+                <w:numId w:val="15"/>
+              </w:numPr>
+              <w:spacing w:before="0" w:after="0"/>
+              <w:ind w:left="540"/>
+              <w:rPr>
+                <w:rFonts w:asciiTheme="majorHAnsi" w:hAnsiTheme="majorHAnsi"/>
+                <w:sz w:val="22"/>
+                <w:szCs w:val="22"/>
+              </w:rPr>
+            </w:pPr>
+            <w:r>
+              <w:rPr>
+                <w:rFonts w:asciiTheme="majorHAnsi" w:hAnsiTheme="majorHAnsi"/>
+                <w:sz w:val="22"/>
+                <w:szCs w:val="22"/>
+              </w:rPr>
+              <w:t>Python (Basic) by HackerRank</w:t>
+            </w:r>
+          </w:p>
+        </w:tc>
+      </w:tr>
+    </w:tbl>
     <w:p>
       <w:pPr>
         <w:pStyle w:val="Heading1"/>
@@ -4146,6 +4184,18 @@
   </w:num>
   <w:num w:numId="22">
     <w:abstractNumId w:val="1"/>
+  </w:num>
+  <w:num w:numId="23">
+    <w:abstractNumId w:val="15"/>
+    <w:lvlOverride w:ilvl="0"/>
+    <w:lvlOverride w:ilvl="1"/>
+    <w:lvlOverride w:ilvl="2"/>
+    <w:lvlOverride w:ilvl="3"/>
+    <w:lvlOverride w:ilvl="4"/>
+    <w:lvlOverride w:ilvl="5"/>
+    <w:lvlOverride w:ilvl="6"/>
+    <w:lvlOverride w:ilvl="7"/>
+    <w:lvlOverride w:ilvl="8"/>
   </w:num>
 </w:numbering>
 </file>

</xml_diff>